<commit_message>
Added personal info to project worksheet
</commit_message>
<xml_diff>
--- a/shockwave_project.docx
+++ b/shockwave_project.docx
@@ -325,6 +325,16 @@
                 <w:szCs w:val="28"/>
               </w:rPr>
             </w:pPr>
+            <w:hyperlink r:id="rId7" w:history="1">
+              <w:r>
+                <w:rPr>
+                  <w:rStyle w:val="Hyperlink"/>
+                  <w:sz w:val="28"/>
+                  <w:szCs w:val="28"/>
+                </w:rPr>
+                <w:t>86burke@gmail.com</w:t>
+              </w:r>
+            </w:hyperlink>
           </w:p>
         </w:tc>
         <w:tc>
@@ -340,6 +350,13 @@
                 <w:szCs w:val="28"/>
               </w:rPr>
             </w:pPr>
+            <w:r>
+              <w:rPr>
+                <w:sz w:val="28"/>
+                <w:szCs w:val="28"/>
+              </w:rPr>
+              <w:t>(713)295-5721</w:t>
+            </w:r>
           </w:p>
         </w:tc>
       </w:tr>
@@ -386,7 +403,7 @@
                 <w:szCs w:val="28"/>
               </w:rPr>
             </w:pPr>
-            <w:hyperlink r:id="rId7" w:history="1">
+            <w:hyperlink r:id="rId8" w:history="1">
               <w:r>
                 <w:rPr>
                   <w:rStyle w:val="Hyperlink"/>
@@ -464,7 +481,7 @@
                 <w:szCs w:val="28"/>
               </w:rPr>
             </w:pPr>
-            <w:hyperlink r:id="rId8" w:history="1">
+            <w:hyperlink r:id="rId9" w:history="1">
               <w:r>
                 <w:rPr>
                   <w:rStyle w:val="Hyperlink"/>

</xml_diff>

<commit_message>
added possible tasks for team members
</commit_message>
<xml_diff>
--- a/shockwave_project.docx
+++ b/shockwave_project.docx
@@ -479,8 +479,7 @@
               <w:widowControl w:val="0"/>
               <w:spacing w:line="240" w:lineRule="auto"/>
               <w:rPr>
-                <w:sz w:val="28"/>
-                <w:szCs w:val="28"/>
+                <w:rStyle w:val="Hyperlink"/>
               </w:rPr>
             </w:pPr>
             <w:hyperlink r:id="rId9" w:history="1">
@@ -572,6 +571,7 @@
             </w:pPr>
             <w:r>
               <w:rPr>
+                <w:rStyle w:val="Hyperlink"/>
                 <w:sz w:val="28"/>
                 <w:szCs w:val="28"/>
               </w:rPr>
@@ -809,7 +809,6 @@
           <w:sz w:val="26"/>
           <w:szCs w:val="26"/>
         </w:rPr>
-        <w:lastRenderedPageBreak/>
         <w:t>Japan, Indonesia, USA</w:t>
       </w:r>
     </w:p>
@@ -1442,7 +1441,23 @@
           <w:sz w:val="24"/>
           <w:szCs w:val="24"/>
         </w:rPr>
-        <w:t>Student 1: Collect/Clean the data.</w:t>
+        <w:t>Stan / Henry</w:t>
+      </w:r>
+      <w:r>
+        <w:rPr>
+          <w:rFonts w:ascii="Times New Roman" w:eastAsia="Times New Roman" w:hAnsi="Times New Roman" w:cs="Times New Roman"/>
+          <w:sz w:val="24"/>
+          <w:szCs w:val="24"/>
+        </w:rPr>
+        <w:t>: Collect/Clean the data.</w:t>
+      </w:r>
+      <w:r>
+        <w:rPr>
+          <w:rFonts w:ascii="Times New Roman" w:eastAsia="Times New Roman" w:hAnsi="Times New Roman" w:cs="Times New Roman"/>
+          <w:sz w:val="24"/>
+          <w:szCs w:val="24"/>
+        </w:rPr>
+        <w:t xml:space="preserve"> </w:t>
       </w:r>
     </w:p>
     <w:p>
@@ -1463,7 +1478,15 @@
           <w:sz w:val="24"/>
           <w:szCs w:val="24"/>
         </w:rPr>
-        <w:t>Student 2: Dashboard and ….</w:t>
+        <w:t>Anderson</w:t>
+      </w:r>
+      <w:r>
+        <w:rPr>
+          <w:rFonts w:ascii="Times New Roman" w:eastAsia="Times New Roman" w:hAnsi="Times New Roman" w:cs="Times New Roman"/>
+          <w:sz w:val="24"/>
+          <w:szCs w:val="24"/>
+        </w:rPr>
+        <w:t>: Dashboard and ….</w:t>
       </w:r>
     </w:p>
     <w:p>
@@ -1484,7 +1507,15 @@
           <w:sz w:val="24"/>
           <w:szCs w:val="24"/>
         </w:rPr>
-        <w:t xml:space="preserve">Student 3: </w:t>
+        <w:t>Ali</w:t>
+      </w:r>
+      <w:r>
+        <w:rPr>
+          <w:rFonts w:ascii="Times New Roman" w:eastAsia="Times New Roman" w:hAnsi="Times New Roman" w:cs="Times New Roman"/>
+          <w:sz w:val="24"/>
+          <w:szCs w:val="24"/>
+        </w:rPr>
+        <w:t xml:space="preserve">: </w:t>
       </w:r>
       <w:proofErr w:type="gramStart"/>
       <w:r>
@@ -1523,7 +1554,15 @@
           <w:sz w:val="24"/>
           <w:szCs w:val="24"/>
         </w:rPr>
-        <w:t xml:space="preserve">Student 4: Presentation and </w:t>
+        <w:t>All Team mates</w:t>
+      </w:r>
+      <w:r>
+        <w:rPr>
+          <w:rFonts w:ascii="Times New Roman" w:eastAsia="Times New Roman" w:hAnsi="Times New Roman" w:cs="Times New Roman"/>
+          <w:sz w:val="24"/>
+          <w:szCs w:val="24"/>
+        </w:rPr>
+        <w:t xml:space="preserve">: Presentation and </w:t>
       </w:r>
       <w:proofErr w:type="gramStart"/>
       <w:r>
@@ -1535,6 +1574,45 @@
         <w:t>… .</w:t>
       </w:r>
       <w:proofErr w:type="gramEnd"/>
+    </w:p>
+    <w:p>
+      <w:pPr>
+        <w:numPr>
+          <w:ilvl w:val="0"/>
+          <w:numId w:val="1"/>
+        </w:numPr>
+        <w:spacing w:line="240" w:lineRule="auto"/>
+        <w:rPr>
+          <w:sz w:val="24"/>
+          <w:szCs w:val="24"/>
+        </w:rPr>
+      </w:pPr>
+      <w:r>
+        <w:rPr>
+          <w:rFonts w:ascii="Times New Roman" w:eastAsia="Times New Roman" w:hAnsi="Times New Roman" w:cs="Times New Roman"/>
+          <w:sz w:val="24"/>
+          <w:szCs w:val="24"/>
+        </w:rPr>
+        <w:t xml:space="preserve">Maintain </w:t>
+      </w:r>
+      <w:proofErr w:type="spellStart"/>
+      <w:r>
+        <w:rPr>
+          <w:rFonts w:ascii="Times New Roman" w:eastAsia="Times New Roman" w:hAnsi="Times New Roman" w:cs="Times New Roman"/>
+          <w:sz w:val="24"/>
+          <w:szCs w:val="24"/>
+        </w:rPr>
+        <w:t>github</w:t>
+      </w:r>
+      <w:proofErr w:type="spellEnd"/>
+      <w:r>
+        <w:rPr>
+          <w:rFonts w:ascii="Times New Roman" w:eastAsia="Times New Roman" w:hAnsi="Times New Roman" w:cs="Times New Roman"/>
+          <w:sz w:val="24"/>
+          <w:szCs w:val="24"/>
+        </w:rPr>
+        <w:t xml:space="preserve"> John</w:t>
+      </w:r>
     </w:p>
     <w:p>
       <w:pPr>
@@ -2138,6 +2216,15 @@
                 <w:u w:val="single"/>
               </w:rPr>
             </w:pPr>
+            <w:r>
+              <w:rPr>
+                <w:b/>
+                <w:sz w:val="28"/>
+                <w:szCs w:val="28"/>
+                <w:u w:val="single"/>
+              </w:rPr>
+              <w:t xml:space="preserve">Done – </w:t>
+            </w:r>
           </w:p>
         </w:tc>
       </w:tr>

</xml_diff>